<commit_message>
Update ITWorks_Database Development Plan Template.docx
</commit_message>
<xml_diff>
--- a/2023/Nosql/ITWorks_Database Development Plan Template.docx
+++ b/2023/Nosql/ITWorks_Database Development Plan Template.docx
@@ -341,7 +341,7 @@
           <w:rFonts w:asciiTheme="minorHAnsi" w:hAnsiTheme="minorHAnsi" w:cstheme="minorHAnsi"/>
           <w:noProof/>
         </w:rPr>
-        <w:t>22/03/2023</w:t>
+        <w:t>23/03/2023</w:t>
       </w:r>
       <w:r>
         <w:rPr>
@@ -2916,13 +2916,11 @@
             <w:pPr>
               <w:rPr>
                 <w:iCs/>
-                <w:color w:val="FF0000"/>
-              </w:rPr>
-            </w:pPr>
-            <w:r>
-              <w:rPr>
-                <w:iCs/>
-                <w:color w:val="FF0000"/>
+              </w:rPr>
+            </w:pPr>
+            <w:r>
+              <w:rPr>
+                <w:iCs/>
               </w:rPr>
               <w:t>Task ID</w:t>
             </w:r>
@@ -2936,13 +2934,11 @@
             <w:pPr>
               <w:rPr>
                 <w:iCs/>
-                <w:color w:val="FF0000"/>
-              </w:rPr>
-            </w:pPr>
-            <w:r>
-              <w:rPr>
-                <w:iCs/>
-                <w:color w:val="FF0000"/>
+              </w:rPr>
+            </w:pPr>
+            <w:r>
+              <w:rPr>
+                <w:iCs/>
               </w:rPr>
               <w:t>Milestone / Major tasks/ subtasks</w:t>
             </w:r>
@@ -2956,13 +2952,11 @@
             <w:pPr>
               <w:rPr>
                 <w:iCs/>
-                <w:color w:val="FF0000"/>
-              </w:rPr>
-            </w:pPr>
-            <w:r>
-              <w:rPr>
-                <w:iCs/>
-                <w:color w:val="FF0000"/>
+              </w:rPr>
+            </w:pPr>
+            <w:r>
+              <w:rPr>
+                <w:iCs/>
               </w:rPr>
               <w:t>Date start</w:t>
             </w:r>
@@ -2976,13 +2970,11 @@
             <w:pPr>
               <w:rPr>
                 <w:iCs/>
-                <w:color w:val="FF0000"/>
-              </w:rPr>
-            </w:pPr>
-            <w:r>
-              <w:rPr>
-                <w:iCs/>
-                <w:color w:val="FF0000"/>
+              </w:rPr>
+            </w:pPr>
+            <w:r>
+              <w:rPr>
+                <w:iCs/>
               </w:rPr>
               <w:t>Date end</w:t>
             </w:r>
@@ -2996,13 +2988,11 @@
             <w:pPr>
               <w:rPr>
                 <w:iCs/>
-                <w:color w:val="FF0000"/>
-              </w:rPr>
-            </w:pPr>
-            <w:r>
-              <w:rPr>
-                <w:iCs/>
-                <w:color w:val="FF0000"/>
+              </w:rPr>
+            </w:pPr>
+            <w:r>
+              <w:rPr>
+                <w:iCs/>
               </w:rPr>
               <w:t>Resources needed</w:t>
             </w:r>
@@ -3016,13 +3006,11 @@
             <w:pPr>
               <w:rPr>
                 <w:iCs/>
-                <w:color w:val="FF0000"/>
-              </w:rPr>
-            </w:pPr>
-            <w:r>
-              <w:rPr>
-                <w:iCs/>
-                <w:color w:val="FF0000"/>
+              </w:rPr>
+            </w:pPr>
+            <w:r>
+              <w:rPr>
+                <w:iCs/>
               </w:rPr>
               <w:t>Review comments</w:t>
             </w:r>
@@ -3038,7 +3026,6 @@
             <w:pPr>
               <w:rPr>
                 <w:iCs/>
-                <w:color w:val="FF0000"/>
               </w:rPr>
             </w:pPr>
           </w:p>
@@ -3051,16 +3038,26 @@
             <w:pPr>
               <w:rPr>
                 <w:iCs/>
-                <w:color w:val="FF0000"/>
-              </w:rPr>
-            </w:pPr>
-            <w:r>
-              <w:rPr>
-                <w:iCs/>
-                <w:color w:val="FF0000"/>
+              </w:rPr>
+            </w:pPr>
+            <w:r>
+              <w:rPr>
+                <w:iCs/>
               </w:rPr>
               <w:t>Stage1</w:t>
             </w:r>
+            <w:r>
+              <w:rPr>
+                <w:iCs/>
+              </w:rPr>
+              <w:t xml:space="preserve">: </w:t>
+            </w:r>
+            <w:r>
+              <w:rPr>
+                <w:iCs/>
+              </w:rPr>
+              <w:t>Requirements gathering, product selection and planning the database development</w:t>
+            </w:r>
           </w:p>
         </w:tc>
         <w:tc>
@@ -3071,9 +3068,14 @@
             <w:pPr>
               <w:rPr>
                 <w:iCs/>
-                <w:color w:val="FF0000"/>
-              </w:rPr>
-            </w:pPr>
+              </w:rPr>
+            </w:pPr>
+            <w:r>
+              <w:rPr>
+                <w:iCs/>
+              </w:rPr>
+              <w:t>27/02/2023</w:t>
+            </w:r>
           </w:p>
         </w:tc>
         <w:tc>
@@ -3082,11 +3084,17 @@
           </w:tcPr>
           <w:p>
             <w:pPr>
-              <w:rPr>
-                <w:iCs/>
-                <w:color w:val="FF0000"/>
-              </w:rPr>
-            </w:pPr>
+              <w:jc w:val="center"/>
+              <w:rPr>
+                <w:iCs/>
+              </w:rPr>
+            </w:pPr>
+            <w:r>
+              <w:rPr>
+                <w:iCs/>
+              </w:rPr>
+              <w:t>13/03/2023</w:t>
+            </w:r>
           </w:p>
         </w:tc>
         <w:tc>
@@ -3097,7 +3105,6 @@
             <w:pPr>
               <w:rPr>
                 <w:iCs/>
-                <w:color w:val="FF0000"/>
               </w:rPr>
             </w:pPr>
           </w:p>
@@ -3110,7 +3117,6 @@
             <w:pPr>
               <w:rPr>
                 <w:iCs/>
-                <w:color w:val="FF0000"/>
               </w:rPr>
             </w:pPr>
           </w:p>
@@ -3125,13 +3131,11 @@
             <w:pPr>
               <w:rPr>
                 <w:iCs/>
-                <w:color w:val="FF0000"/>
-              </w:rPr>
-            </w:pPr>
-            <w:r>
-              <w:rPr>
-                <w:iCs/>
-                <w:color w:val="FF0000"/>
+              </w:rPr>
+            </w:pPr>
+            <w:r>
+              <w:rPr>
+                <w:iCs/>
               </w:rPr>
               <w:t>1</w:t>
             </w:r>
@@ -3145,9 +3149,14 @@
             <w:pPr>
               <w:rPr>
                 <w:iCs/>
-                <w:color w:val="FF0000"/>
-              </w:rPr>
-            </w:pPr>
+              </w:rPr>
+            </w:pPr>
+            <w:r>
+              <w:rPr>
+                <w:iCs/>
+              </w:rPr>
+              <w:t>Find Business requirements and applications to be used</w:t>
+            </w:r>
           </w:p>
         </w:tc>
         <w:tc>
@@ -3158,9 +3167,14 @@
             <w:pPr>
               <w:rPr>
                 <w:iCs/>
-                <w:color w:val="FF0000"/>
-              </w:rPr>
-            </w:pPr>
+              </w:rPr>
+            </w:pPr>
+            <w:r>
+              <w:rPr>
+                <w:iCs/>
+              </w:rPr>
+              <w:t xml:space="preserve"> </w:t>
+            </w:r>
           </w:p>
         </w:tc>
         <w:tc>
@@ -3171,7 +3185,6 @@
             <w:pPr>
               <w:rPr>
                 <w:iCs/>
-                <w:color w:val="FF0000"/>
               </w:rPr>
             </w:pPr>
           </w:p>
@@ -3184,7 +3197,6 @@
             <w:pPr>
               <w:rPr>
                 <w:iCs/>
-                <w:color w:val="FF0000"/>
               </w:rPr>
             </w:pPr>
           </w:p>
@@ -3197,7 +3209,6 @@
             <w:pPr>
               <w:rPr>
                 <w:iCs/>
-                <w:color w:val="FF0000"/>
               </w:rPr>
             </w:pPr>
           </w:p>
@@ -3212,13 +3223,11 @@
             <w:pPr>
               <w:rPr>
                 <w:iCs/>
-                <w:color w:val="FF0000"/>
-              </w:rPr>
-            </w:pPr>
-            <w:r>
-              <w:rPr>
-                <w:iCs/>
-                <w:color w:val="FF0000"/>
+              </w:rPr>
+            </w:pPr>
+            <w:r>
+              <w:rPr>
+                <w:iCs/>
               </w:rPr>
               <w:t>2</w:t>
             </w:r>
@@ -3230,11 +3239,27 @@
           </w:tcPr>
           <w:p>
             <w:pPr>
-              <w:rPr>
-                <w:iCs/>
-                <w:color w:val="FF0000"/>
-              </w:rPr>
-            </w:pPr>
+              <w:tabs>
+                <w:tab w:val="left" w:pos="1327"/>
+              </w:tabs>
+              <w:rPr>
+                <w:iCs/>
+              </w:rPr>
+            </w:pPr>
+            <w:r>
+              <w:rPr>
+                <w:iCs/>
+              </w:rPr>
+              <w:t xml:space="preserve">Explain SQL vs </w:t>
+            </w:r>
+            <w:proofErr w:type="spellStart"/>
+            <w:r>
+              <w:rPr>
+                <w:iCs/>
+              </w:rPr>
+              <w:t>noSql</w:t>
+            </w:r>
+            <w:proofErr w:type="spellEnd"/>
           </w:p>
         </w:tc>
         <w:tc>
@@ -3245,7 +3270,6 @@
             <w:pPr>
               <w:rPr>
                 <w:iCs/>
-                <w:color w:val="FF0000"/>
               </w:rPr>
             </w:pPr>
           </w:p>
@@ -3258,7 +3282,6 @@
             <w:pPr>
               <w:rPr>
                 <w:iCs/>
-                <w:color w:val="FF0000"/>
               </w:rPr>
             </w:pPr>
           </w:p>
@@ -3271,7 +3294,6 @@
             <w:pPr>
               <w:rPr>
                 <w:iCs/>
-                <w:color w:val="FF0000"/>
               </w:rPr>
             </w:pPr>
           </w:p>
@@ -3284,7 +3306,6 @@
             <w:pPr>
               <w:rPr>
                 <w:iCs/>
-                <w:color w:val="FF0000"/>
               </w:rPr>
             </w:pPr>
           </w:p>
@@ -3299,13 +3320,11 @@
             <w:pPr>
               <w:rPr>
                 <w:iCs/>
-                <w:color w:val="FF0000"/>
-              </w:rPr>
-            </w:pPr>
-            <w:r>
-              <w:rPr>
-                <w:iCs/>
-                <w:color w:val="FF0000"/>
+              </w:rPr>
+            </w:pPr>
+            <w:r>
+              <w:rPr>
+                <w:iCs/>
               </w:rPr>
               <w:t>3</w:t>
             </w:r>
@@ -3319,9 +3338,14 @@
             <w:pPr>
               <w:rPr>
                 <w:iCs/>
-                <w:color w:val="FF0000"/>
-              </w:rPr>
-            </w:pPr>
+              </w:rPr>
+            </w:pPr>
+            <w:r>
+              <w:rPr>
+                <w:iCs/>
+              </w:rPr>
+              <w:t>Explain data stores</w:t>
+            </w:r>
           </w:p>
         </w:tc>
         <w:tc>
@@ -3332,7 +3356,6 @@
             <w:pPr>
               <w:rPr>
                 <w:iCs/>
-                <w:color w:val="FF0000"/>
               </w:rPr>
             </w:pPr>
           </w:p>
@@ -3345,7 +3368,6 @@
             <w:pPr>
               <w:rPr>
                 <w:iCs/>
-                <w:color w:val="FF0000"/>
               </w:rPr>
             </w:pPr>
           </w:p>
@@ -3358,7 +3380,6 @@
             <w:pPr>
               <w:rPr>
                 <w:iCs/>
-                <w:color w:val="FF0000"/>
               </w:rPr>
             </w:pPr>
           </w:p>
@@ -3371,7 +3392,6 @@
             <w:pPr>
               <w:rPr>
                 <w:iCs/>
-                <w:color w:val="FF0000"/>
               </w:rPr>
             </w:pPr>
           </w:p>
@@ -3386,13 +3406,11 @@
             <w:pPr>
               <w:rPr>
                 <w:iCs/>
-                <w:color w:val="FF0000"/>
-              </w:rPr>
-            </w:pPr>
-            <w:r>
-              <w:rPr>
-                <w:iCs/>
-                <w:color w:val="FF0000"/>
+              </w:rPr>
+            </w:pPr>
+            <w:r>
+              <w:rPr>
+                <w:iCs/>
               </w:rPr>
               <w:t>4</w:t>
             </w:r>
@@ -3406,9 +3424,14 @@
             <w:pPr>
               <w:rPr>
                 <w:iCs/>
-                <w:color w:val="FF0000"/>
-              </w:rPr>
-            </w:pPr>
+              </w:rPr>
+            </w:pPr>
+            <w:r>
+              <w:rPr>
+                <w:iCs/>
+              </w:rPr>
+              <w:t>Databases for datastores</w:t>
+            </w:r>
           </w:p>
         </w:tc>
         <w:tc>
@@ -3419,7 +3442,6 @@
             <w:pPr>
               <w:rPr>
                 <w:iCs/>
-                <w:color w:val="FF0000"/>
               </w:rPr>
             </w:pPr>
           </w:p>
@@ -3432,7 +3454,6 @@
             <w:pPr>
               <w:rPr>
                 <w:iCs/>
-                <w:color w:val="FF0000"/>
               </w:rPr>
             </w:pPr>
           </w:p>
@@ -3445,7 +3466,6 @@
             <w:pPr>
               <w:rPr>
                 <w:iCs/>
-                <w:color w:val="FF0000"/>
               </w:rPr>
             </w:pPr>
           </w:p>
@@ -3458,7 +3478,6 @@
             <w:pPr>
               <w:rPr>
                 <w:iCs/>
-                <w:color w:val="FF0000"/>
               </w:rPr>
             </w:pPr>
           </w:p>
@@ -3473,9 +3492,14 @@
             <w:pPr>
               <w:rPr>
                 <w:iCs/>
-                <w:color w:val="FF0000"/>
-              </w:rPr>
-            </w:pPr>
+              </w:rPr>
+            </w:pPr>
+            <w:r>
+              <w:rPr>
+                <w:iCs/>
+              </w:rPr>
+              <w:t>5</w:t>
+            </w:r>
           </w:p>
         </w:tc>
         <w:tc>
@@ -3486,15 +3510,13 @@
             <w:pPr>
               <w:rPr>
                 <w:iCs/>
-                <w:color w:val="FF0000"/>
-              </w:rPr>
-            </w:pPr>
-            <w:r>
-              <w:rPr>
-                <w:iCs/>
-                <w:color w:val="FF0000"/>
-              </w:rPr>
-              <w:t>Stage 2</w:t>
+              </w:rPr>
+            </w:pPr>
+            <w:r>
+              <w:rPr>
+                <w:iCs/>
+              </w:rPr>
+              <w:t>Determine database product</w:t>
             </w:r>
           </w:p>
         </w:tc>
@@ -3506,7 +3528,6 @@
             <w:pPr>
               <w:rPr>
                 <w:iCs/>
-                <w:color w:val="FF0000"/>
               </w:rPr>
             </w:pPr>
           </w:p>
@@ -3519,7 +3540,6 @@
             <w:pPr>
               <w:rPr>
                 <w:iCs/>
-                <w:color w:val="FF0000"/>
               </w:rPr>
             </w:pPr>
           </w:p>
@@ -3532,7 +3552,6 @@
             <w:pPr>
               <w:rPr>
                 <w:iCs/>
-                <w:color w:val="FF0000"/>
               </w:rPr>
             </w:pPr>
           </w:p>
@@ -3545,7 +3564,6 @@
             <w:pPr>
               <w:rPr>
                 <w:iCs/>
-                <w:color w:val="FF0000"/>
               </w:rPr>
             </w:pPr>
           </w:p>
@@ -3560,15 +3578,13 @@
             <w:pPr>
               <w:rPr>
                 <w:iCs/>
-                <w:color w:val="FF0000"/>
-              </w:rPr>
-            </w:pPr>
-            <w:r>
-              <w:rPr>
-                <w:iCs/>
-                <w:color w:val="FF0000"/>
-              </w:rPr>
-              <w:t>…</w:t>
+              </w:rPr>
+            </w:pPr>
+            <w:r>
+              <w:rPr>
+                <w:iCs/>
+              </w:rPr>
+              <w:t>6</w:t>
             </w:r>
           </w:p>
         </w:tc>
@@ -3580,9 +3596,14 @@
             <w:pPr>
               <w:rPr>
                 <w:iCs/>
-                <w:color w:val="FF0000"/>
-              </w:rPr>
-            </w:pPr>
+              </w:rPr>
+            </w:pPr>
+            <w:r>
+              <w:rPr>
+                <w:iCs/>
+              </w:rPr>
+              <w:t>Determine scaling</w:t>
+            </w:r>
           </w:p>
         </w:tc>
         <w:tc>
@@ -3593,7 +3614,6 @@
             <w:pPr>
               <w:rPr>
                 <w:iCs/>
-                <w:color w:val="FF0000"/>
               </w:rPr>
             </w:pPr>
           </w:p>
@@ -3606,7 +3626,6 @@
             <w:pPr>
               <w:rPr>
                 <w:iCs/>
-                <w:color w:val="FF0000"/>
               </w:rPr>
             </w:pPr>
           </w:p>
@@ -3619,7 +3638,6 @@
             <w:pPr>
               <w:rPr>
                 <w:iCs/>
-                <w:color w:val="FF0000"/>
               </w:rPr>
             </w:pPr>
           </w:p>
@@ -3632,7 +3650,6 @@
             <w:pPr>
               <w:rPr>
                 <w:iCs/>
-                <w:color w:val="FF0000"/>
               </w:rPr>
             </w:pPr>
           </w:p>
@@ -3647,9 +3664,14 @@
             <w:pPr>
               <w:rPr>
                 <w:iCs/>
-                <w:color w:val="FF0000"/>
-              </w:rPr>
-            </w:pPr>
+              </w:rPr>
+            </w:pPr>
+            <w:r>
+              <w:rPr>
+                <w:iCs/>
+              </w:rPr>
+              <w:t>7</w:t>
+            </w:r>
           </w:p>
         </w:tc>
         <w:tc>
@@ -3660,9 +3682,14 @@
             <w:pPr>
               <w:rPr>
                 <w:iCs/>
-                <w:color w:val="FF0000"/>
-              </w:rPr>
-            </w:pPr>
+              </w:rPr>
+            </w:pPr>
+            <w:r>
+              <w:rPr>
+                <w:iCs/>
+              </w:rPr>
+              <w:t>Create schema diagram</w:t>
+            </w:r>
           </w:p>
         </w:tc>
         <w:tc>
@@ -3673,7 +3700,6 @@
             <w:pPr>
               <w:rPr>
                 <w:iCs/>
-                <w:color w:val="FF0000"/>
               </w:rPr>
             </w:pPr>
           </w:p>
@@ -3686,7 +3712,6 @@
             <w:pPr>
               <w:rPr>
                 <w:iCs/>
-                <w:color w:val="FF0000"/>
               </w:rPr>
             </w:pPr>
           </w:p>
@@ -3699,7 +3724,6 @@
             <w:pPr>
               <w:rPr>
                 <w:iCs/>
-                <w:color w:val="FF0000"/>
               </w:rPr>
             </w:pPr>
           </w:p>
@@ -3712,7 +3736,6 @@
             <w:pPr>
               <w:rPr>
                 <w:iCs/>
-                <w:color w:val="FF0000"/>
               </w:rPr>
             </w:pPr>
           </w:p>
@@ -3727,9 +3750,14 @@
             <w:pPr>
               <w:rPr>
                 <w:iCs/>
-                <w:color w:val="FF0000"/>
-              </w:rPr>
-            </w:pPr>
+              </w:rPr>
+            </w:pPr>
+            <w:r>
+              <w:rPr>
+                <w:iCs/>
+              </w:rPr>
+              <w:t>8</w:t>
+            </w:r>
           </w:p>
         </w:tc>
         <w:tc>
@@ -3740,9 +3768,14 @@
             <w:pPr>
               <w:rPr>
                 <w:iCs/>
-                <w:color w:val="FF0000"/>
-              </w:rPr>
-            </w:pPr>
+              </w:rPr>
+            </w:pPr>
+            <w:r>
+              <w:rPr>
+                <w:iCs/>
+              </w:rPr>
+              <w:t>Finish Development Plan</w:t>
+            </w:r>
           </w:p>
         </w:tc>
         <w:tc>
@@ -3753,7 +3786,6 @@
             <w:pPr>
               <w:rPr>
                 <w:iCs/>
-                <w:color w:val="FF0000"/>
               </w:rPr>
             </w:pPr>
           </w:p>
@@ -3766,7 +3798,6 @@
             <w:pPr>
               <w:rPr>
                 <w:iCs/>
-                <w:color w:val="FF0000"/>
               </w:rPr>
             </w:pPr>
           </w:p>
@@ -3779,7 +3810,6 @@
             <w:pPr>
               <w:rPr>
                 <w:iCs/>
-                <w:color w:val="FF0000"/>
               </w:rPr>
             </w:pPr>
           </w:p>
@@ -3792,7 +3822,6 @@
             <w:pPr>
               <w:rPr>
                 <w:iCs/>
-                <w:color w:val="FF0000"/>
               </w:rPr>
             </w:pPr>
           </w:p>
@@ -3807,7 +3836,6 @@
             <w:pPr>
               <w:rPr>
                 <w:iCs/>
-                <w:color w:val="FF0000"/>
               </w:rPr>
             </w:pPr>
           </w:p>
@@ -3820,9 +3848,26 @@
             <w:pPr>
               <w:rPr>
                 <w:iCs/>
-                <w:color w:val="FF0000"/>
-              </w:rPr>
-            </w:pPr>
+              </w:rPr>
+            </w:pPr>
+            <w:r>
+              <w:rPr>
+                <w:iCs/>
+              </w:rPr>
+              <w:t>Stage 2</w:t>
+            </w:r>
+            <w:r>
+              <w:rPr>
+                <w:iCs/>
+              </w:rPr>
+              <w:t xml:space="preserve">: </w:t>
+            </w:r>
+            <w:r>
+              <w:rPr>
+                <w:iCs/>
+              </w:rPr>
+              <w:t>Database setup, validation schema and data manipulation</w:t>
+            </w:r>
           </w:p>
         </w:tc>
         <w:tc>
@@ -3833,9 +3878,26 @@
             <w:pPr>
               <w:rPr>
                 <w:iCs/>
-                <w:color w:val="FF0000"/>
-              </w:rPr>
-            </w:pPr>
+              </w:rPr>
+            </w:pPr>
+            <w:r>
+              <w:rPr>
+                <w:iCs/>
+              </w:rPr>
+              <w:t>1</w:t>
+            </w:r>
+            <w:r>
+              <w:rPr>
+                <w:iCs/>
+              </w:rPr>
+              <w:t>9</w:t>
+            </w:r>
+            <w:r>
+              <w:rPr>
+                <w:iCs/>
+              </w:rPr>
+              <w:t>/03/2023</w:t>
+            </w:r>
           </w:p>
         </w:tc>
         <w:tc>
@@ -3846,9 +3908,20 @@
             <w:pPr>
               <w:rPr>
                 <w:iCs/>
-                <w:color w:val="FF0000"/>
-              </w:rPr>
-            </w:pPr>
+              </w:rPr>
+            </w:pPr>
+            <w:r>
+              <w:rPr>
+                <w:iCs/>
+              </w:rPr>
+              <w:t>31</w:t>
+            </w:r>
+            <w:r>
+              <w:rPr>
+                <w:iCs/>
+              </w:rPr>
+              <w:t>/03/2023</w:t>
+            </w:r>
           </w:p>
         </w:tc>
         <w:tc>
@@ -3859,7 +3932,6 @@
             <w:pPr>
               <w:rPr>
                 <w:iCs/>
-                <w:color w:val="FF0000"/>
               </w:rPr>
             </w:pPr>
           </w:p>
@@ -3872,7 +3944,6 @@
             <w:pPr>
               <w:rPr>
                 <w:iCs/>
-                <w:color w:val="FF0000"/>
               </w:rPr>
             </w:pPr>
           </w:p>
@@ -3887,9 +3958,14 @@
             <w:pPr>
               <w:rPr>
                 <w:iCs/>
-                <w:color w:val="FF0000"/>
-              </w:rPr>
-            </w:pPr>
+              </w:rPr>
+            </w:pPr>
+            <w:r>
+              <w:rPr>
+                <w:iCs/>
+              </w:rPr>
+              <w:t>1</w:t>
+            </w:r>
           </w:p>
         </w:tc>
         <w:tc>
@@ -3900,15 +3976,13 @@
             <w:pPr>
               <w:rPr>
                 <w:iCs/>
-                <w:color w:val="FF0000"/>
-              </w:rPr>
-            </w:pPr>
-            <w:r>
-              <w:rPr>
-                <w:iCs/>
-                <w:color w:val="FF0000"/>
-              </w:rPr>
-              <w:t>Stage 3</w:t>
+              </w:rPr>
+            </w:pPr>
+            <w:r>
+              <w:rPr>
+                <w:iCs/>
+              </w:rPr>
+              <w:t>Create MongoDB Account</w:t>
             </w:r>
           </w:p>
         </w:tc>
@@ -3920,9 +3994,20 @@
             <w:pPr>
               <w:rPr>
                 <w:iCs/>
-                <w:color w:val="FF0000"/>
-              </w:rPr>
-            </w:pPr>
+              </w:rPr>
+            </w:pPr>
+            <w:r>
+              <w:rPr>
+                <w:iCs/>
+              </w:rPr>
+              <w:t>20</w:t>
+            </w:r>
+            <w:r>
+              <w:rPr>
+                <w:iCs/>
+              </w:rPr>
+              <w:t>/03/2023</w:t>
+            </w:r>
           </w:p>
         </w:tc>
         <w:tc>
@@ -3933,9 +4018,14 @@
             <w:pPr>
               <w:rPr>
                 <w:iCs/>
-                <w:color w:val="FF0000"/>
-              </w:rPr>
-            </w:pPr>
+              </w:rPr>
+            </w:pPr>
+            <w:r>
+              <w:rPr>
+                <w:iCs/>
+              </w:rPr>
+              <w:t>20/03/2023</w:t>
+            </w:r>
           </w:p>
         </w:tc>
         <w:tc>
@@ -3946,9 +4036,14 @@
             <w:pPr>
               <w:rPr>
                 <w:iCs/>
-                <w:color w:val="FF0000"/>
-              </w:rPr>
-            </w:pPr>
+              </w:rPr>
+            </w:pPr>
+            <w:r>
+              <w:rPr>
+                <w:iCs/>
+              </w:rPr>
+              <w:t>Mongo Atlas</w:t>
+            </w:r>
           </w:p>
         </w:tc>
         <w:tc>
@@ -3959,7 +4054,6 @@
             <w:pPr>
               <w:rPr>
                 <w:iCs/>
-                <w:color w:val="FF0000"/>
               </w:rPr>
             </w:pPr>
           </w:p>
@@ -3974,9 +4068,14 @@
             <w:pPr>
               <w:rPr>
                 <w:iCs/>
-                <w:color w:val="FF0000"/>
-              </w:rPr>
-            </w:pPr>
+              </w:rPr>
+            </w:pPr>
+            <w:r>
+              <w:rPr>
+                <w:iCs/>
+              </w:rPr>
+              <w:t>2</w:t>
+            </w:r>
           </w:p>
         </w:tc>
         <w:tc>
@@ -3987,9 +4086,14 @@
             <w:pPr>
               <w:rPr>
                 <w:iCs/>
-                <w:color w:val="FF0000"/>
-              </w:rPr>
-            </w:pPr>
+              </w:rPr>
+            </w:pPr>
+            <w:r>
+              <w:rPr>
+                <w:iCs/>
+              </w:rPr>
+              <w:t>Create collections and database</w:t>
+            </w:r>
           </w:p>
         </w:tc>
         <w:tc>
@@ -4000,9 +4104,14 @@
             <w:pPr>
               <w:rPr>
                 <w:iCs/>
-                <w:color w:val="FF0000"/>
-              </w:rPr>
-            </w:pPr>
+              </w:rPr>
+            </w:pPr>
+            <w:r>
+              <w:rPr>
+                <w:iCs/>
+              </w:rPr>
+              <w:t>20/03/2023</w:t>
+            </w:r>
           </w:p>
         </w:tc>
         <w:tc>
@@ -4013,9 +4122,14 @@
             <w:pPr>
               <w:rPr>
                 <w:iCs/>
-                <w:color w:val="FF0000"/>
-              </w:rPr>
-            </w:pPr>
+              </w:rPr>
+            </w:pPr>
+            <w:r>
+              <w:rPr>
+                <w:iCs/>
+              </w:rPr>
+              <w:t>20/03/2023</w:t>
+            </w:r>
           </w:p>
         </w:tc>
         <w:tc>
@@ -4026,9 +4140,16 @@
             <w:pPr>
               <w:rPr>
                 <w:iCs/>
-                <w:color w:val="FF0000"/>
-              </w:rPr>
-            </w:pPr>
+              </w:rPr>
+            </w:pPr>
+            <w:proofErr w:type="spellStart"/>
+            <w:r>
+              <w:rPr>
+                <w:iCs/>
+              </w:rPr>
+              <w:t>mongosh</w:t>
+            </w:r>
+            <w:proofErr w:type="spellEnd"/>
           </w:p>
         </w:tc>
         <w:tc>
@@ -4039,7 +4160,6 @@
             <w:pPr>
               <w:rPr>
                 <w:iCs/>
-                <w:color w:val="FF0000"/>
               </w:rPr>
             </w:pPr>
           </w:p>
@@ -4054,9 +4174,14 @@
             <w:pPr>
               <w:rPr>
                 <w:iCs/>
-                <w:color w:val="FF0000"/>
-              </w:rPr>
-            </w:pPr>
+              </w:rPr>
+            </w:pPr>
+            <w:r>
+              <w:rPr>
+                <w:iCs/>
+              </w:rPr>
+              <w:t>3</w:t>
+            </w:r>
           </w:p>
         </w:tc>
         <w:tc>
@@ -4067,9 +4192,14 @@
             <w:pPr>
               <w:rPr>
                 <w:iCs/>
-                <w:color w:val="FF0000"/>
-              </w:rPr>
-            </w:pPr>
+              </w:rPr>
+            </w:pPr>
+            <w:r>
+              <w:rPr>
+                <w:iCs/>
+              </w:rPr>
+              <w:t>Insert into mongo compass</w:t>
+            </w:r>
           </w:p>
         </w:tc>
         <w:tc>
@@ -4080,9 +4210,14 @@
             <w:pPr>
               <w:rPr>
                 <w:iCs/>
-                <w:color w:val="FF0000"/>
-              </w:rPr>
-            </w:pPr>
+              </w:rPr>
+            </w:pPr>
+            <w:r>
+              <w:rPr>
+                <w:iCs/>
+              </w:rPr>
+              <w:t>24/03/2023</w:t>
+            </w:r>
           </w:p>
         </w:tc>
         <w:tc>
@@ -4093,9 +4228,14 @@
             <w:pPr>
               <w:rPr>
                 <w:iCs/>
-                <w:color w:val="FF0000"/>
-              </w:rPr>
-            </w:pPr>
+              </w:rPr>
+            </w:pPr>
+            <w:r>
+              <w:rPr>
+                <w:iCs/>
+              </w:rPr>
+              <w:t>24/03/2023</w:t>
+            </w:r>
           </w:p>
         </w:tc>
         <w:tc>
@@ -4106,9 +4246,32 @@
             <w:pPr>
               <w:rPr>
                 <w:iCs/>
-                <w:color w:val="FF0000"/>
-              </w:rPr>
-            </w:pPr>
+              </w:rPr>
+            </w:pPr>
+            <w:r>
+              <w:rPr>
+                <w:iCs/>
+              </w:rPr>
+              <w:t>Mongo</w:t>
+            </w:r>
+            <w:r>
+              <w:rPr>
+                <w:iCs/>
+              </w:rPr>
+              <w:t>DB</w:t>
+            </w:r>
+            <w:r>
+              <w:rPr>
+                <w:iCs/>
+              </w:rPr>
+              <w:t xml:space="preserve"> compas</w:t>
+            </w:r>
+            <w:r>
+              <w:rPr>
+                <w:iCs/>
+              </w:rPr>
+              <w:t>s</w:t>
+            </w:r>
           </w:p>
         </w:tc>
         <w:tc>
@@ -4119,7 +4282,6 @@
             <w:pPr>
               <w:rPr>
                 <w:iCs/>
-                <w:color w:val="FF0000"/>
               </w:rPr>
             </w:pPr>
           </w:p>
@@ -4134,9 +4296,14 @@
             <w:pPr>
               <w:rPr>
                 <w:iCs/>
-                <w:color w:val="FF0000"/>
-              </w:rPr>
-            </w:pPr>
+              </w:rPr>
+            </w:pPr>
+            <w:r>
+              <w:rPr>
+                <w:iCs/>
+              </w:rPr>
+              <w:t>4</w:t>
+            </w:r>
           </w:p>
         </w:tc>
         <w:tc>
@@ -4147,9 +4314,14 @@
             <w:pPr>
               <w:rPr>
                 <w:iCs/>
-                <w:color w:val="FF0000"/>
-              </w:rPr>
-            </w:pPr>
+              </w:rPr>
+            </w:pPr>
+            <w:r>
+              <w:rPr>
+                <w:iCs/>
+              </w:rPr>
+              <w:t>Write query statements</w:t>
+            </w:r>
           </w:p>
         </w:tc>
         <w:tc>
@@ -4160,9 +4332,14 @@
             <w:pPr>
               <w:rPr>
                 <w:iCs/>
-                <w:color w:val="FF0000"/>
-              </w:rPr>
-            </w:pPr>
+              </w:rPr>
+            </w:pPr>
+            <w:r>
+              <w:rPr>
+                <w:iCs/>
+              </w:rPr>
+              <w:t>25/03/2023</w:t>
+            </w:r>
           </w:p>
         </w:tc>
         <w:tc>
@@ -4173,9 +4350,14 @@
             <w:pPr>
               <w:rPr>
                 <w:iCs/>
-                <w:color w:val="FF0000"/>
-              </w:rPr>
-            </w:pPr>
+              </w:rPr>
+            </w:pPr>
+            <w:r>
+              <w:rPr>
+                <w:iCs/>
+              </w:rPr>
+              <w:t>25/03/2023</w:t>
+            </w:r>
           </w:p>
         </w:tc>
         <w:tc>
@@ -4186,9 +4368,26 @@
             <w:pPr>
               <w:rPr>
                 <w:iCs/>
-                <w:color w:val="FF0000"/>
-              </w:rPr>
-            </w:pPr>
+              </w:rPr>
+            </w:pPr>
+            <w:r>
+              <w:rPr>
+                <w:iCs/>
+              </w:rPr>
+              <w:t>Mongo</w:t>
+            </w:r>
+            <w:r>
+              <w:rPr>
+                <w:iCs/>
+              </w:rPr>
+              <w:t>DB</w:t>
+            </w:r>
+            <w:r>
+              <w:rPr>
+                <w:iCs/>
+              </w:rPr>
+              <w:t xml:space="preserve"> compass</w:t>
+            </w:r>
           </w:p>
         </w:tc>
         <w:tc>
@@ -4199,7 +4398,6 @@
             <w:pPr>
               <w:rPr>
                 <w:iCs/>
-                <w:color w:val="FF0000"/>
               </w:rPr>
             </w:pPr>
           </w:p>
@@ -4214,9 +4412,14 @@
             <w:pPr>
               <w:rPr>
                 <w:iCs/>
-                <w:color w:val="FF0000"/>
-              </w:rPr>
-            </w:pPr>
+              </w:rPr>
+            </w:pPr>
+            <w:r>
+              <w:rPr>
+                <w:iCs/>
+              </w:rPr>
+              <w:t>5</w:t>
+            </w:r>
           </w:p>
         </w:tc>
         <w:tc>
@@ -4227,9 +4430,14 @@
             <w:pPr>
               <w:rPr>
                 <w:iCs/>
-                <w:color w:val="FF0000"/>
-              </w:rPr>
-            </w:pPr>
+              </w:rPr>
+            </w:pPr>
+            <w:r>
+              <w:rPr>
+                <w:iCs/>
+              </w:rPr>
+              <w:t>Schema validation</w:t>
+            </w:r>
           </w:p>
         </w:tc>
         <w:tc>
@@ -4240,9 +4448,26 @@
             <w:pPr>
               <w:rPr>
                 <w:iCs/>
-                <w:color w:val="FF0000"/>
-              </w:rPr>
-            </w:pPr>
+              </w:rPr>
+            </w:pPr>
+            <w:r>
+              <w:rPr>
+                <w:iCs/>
+              </w:rPr>
+              <w:t>2</w:t>
+            </w:r>
+            <w:r>
+              <w:rPr>
+                <w:iCs/>
+              </w:rPr>
+              <w:t>6</w:t>
+            </w:r>
+            <w:r>
+              <w:rPr>
+                <w:iCs/>
+              </w:rPr>
+              <w:t>/03/2023</w:t>
+            </w:r>
           </w:p>
         </w:tc>
         <w:tc>
@@ -4253,9 +4478,26 @@
             <w:pPr>
               <w:rPr>
                 <w:iCs/>
-                <w:color w:val="FF0000"/>
-              </w:rPr>
-            </w:pPr>
+              </w:rPr>
+            </w:pPr>
+            <w:r>
+              <w:rPr>
+                <w:iCs/>
+              </w:rPr>
+              <w:t>2</w:t>
+            </w:r>
+            <w:r>
+              <w:rPr>
+                <w:iCs/>
+              </w:rPr>
+              <w:t>7</w:t>
+            </w:r>
+            <w:r>
+              <w:rPr>
+                <w:iCs/>
+              </w:rPr>
+              <w:t>/03/2023</w:t>
+            </w:r>
           </w:p>
         </w:tc>
         <w:tc>
@@ -4266,9 +4508,26 @@
             <w:pPr>
               <w:rPr>
                 <w:iCs/>
-                <w:color w:val="FF0000"/>
-              </w:rPr>
-            </w:pPr>
+              </w:rPr>
+            </w:pPr>
+            <w:r>
+              <w:rPr>
+                <w:iCs/>
+              </w:rPr>
+              <w:t>Mongo</w:t>
+            </w:r>
+            <w:r>
+              <w:rPr>
+                <w:iCs/>
+              </w:rPr>
+              <w:t>DB</w:t>
+            </w:r>
+            <w:r>
+              <w:rPr>
+                <w:iCs/>
+              </w:rPr>
+              <w:t xml:space="preserve"> compass</w:t>
+            </w:r>
           </w:p>
         </w:tc>
         <w:tc>
@@ -4279,7 +4538,6 @@
             <w:pPr>
               <w:rPr>
                 <w:iCs/>
-                <w:color w:val="FF0000"/>
               </w:rPr>
             </w:pPr>
           </w:p>
@@ -4294,9 +4552,14 @@
             <w:pPr>
               <w:rPr>
                 <w:iCs/>
-                <w:color w:val="FF0000"/>
-              </w:rPr>
-            </w:pPr>
+              </w:rPr>
+            </w:pPr>
+            <w:r>
+              <w:rPr>
+                <w:iCs/>
+              </w:rPr>
+              <w:t>6</w:t>
+            </w:r>
           </w:p>
         </w:tc>
         <w:tc>
@@ -4307,15 +4570,13 @@
             <w:pPr>
               <w:rPr>
                 <w:iCs/>
-                <w:color w:val="FF0000"/>
-              </w:rPr>
-            </w:pPr>
-            <w:r>
-              <w:rPr>
-                <w:iCs/>
-                <w:color w:val="FF0000"/>
-              </w:rPr>
-              <w:t>Stage 4</w:t>
+              </w:rPr>
+            </w:pPr>
+            <w:r>
+              <w:rPr>
+                <w:iCs/>
+              </w:rPr>
+              <w:t>unstructured schema</w:t>
             </w:r>
           </w:p>
         </w:tc>
@@ -4327,9 +4588,26 @@
             <w:pPr>
               <w:rPr>
                 <w:iCs/>
-                <w:color w:val="FF0000"/>
-              </w:rPr>
-            </w:pPr>
+              </w:rPr>
+            </w:pPr>
+            <w:r>
+              <w:rPr>
+                <w:iCs/>
+              </w:rPr>
+              <w:t>2</w:t>
+            </w:r>
+            <w:r>
+              <w:rPr>
+                <w:iCs/>
+              </w:rPr>
+              <w:t>7</w:t>
+            </w:r>
+            <w:r>
+              <w:rPr>
+                <w:iCs/>
+              </w:rPr>
+              <w:t>/03/2023</w:t>
+            </w:r>
           </w:p>
         </w:tc>
         <w:tc>
@@ -4340,9 +4618,26 @@
             <w:pPr>
               <w:rPr>
                 <w:iCs/>
-                <w:color w:val="FF0000"/>
-              </w:rPr>
-            </w:pPr>
+              </w:rPr>
+            </w:pPr>
+            <w:r>
+              <w:rPr>
+                <w:iCs/>
+              </w:rPr>
+              <w:t>2</w:t>
+            </w:r>
+            <w:r>
+              <w:rPr>
+                <w:iCs/>
+              </w:rPr>
+              <w:t>9</w:t>
+            </w:r>
+            <w:r>
+              <w:rPr>
+                <w:iCs/>
+              </w:rPr>
+              <w:t>/03/2023</w:t>
+            </w:r>
           </w:p>
         </w:tc>
         <w:tc>
@@ -4353,9 +4648,26 @@
             <w:pPr>
               <w:rPr>
                 <w:iCs/>
-                <w:color w:val="FF0000"/>
-              </w:rPr>
-            </w:pPr>
+              </w:rPr>
+            </w:pPr>
+            <w:r>
+              <w:rPr>
+                <w:iCs/>
+              </w:rPr>
+              <w:t>Mongo</w:t>
+            </w:r>
+            <w:r>
+              <w:rPr>
+                <w:iCs/>
+              </w:rPr>
+              <w:t>DB</w:t>
+            </w:r>
+            <w:r>
+              <w:rPr>
+                <w:iCs/>
+              </w:rPr>
+              <w:t xml:space="preserve"> compass</w:t>
+            </w:r>
           </w:p>
         </w:tc>
         <w:tc>
@@ -4366,7 +4678,6 @@
             <w:pPr>
               <w:rPr>
                 <w:iCs/>
-                <w:color w:val="FF0000"/>
               </w:rPr>
             </w:pPr>
           </w:p>
@@ -4381,9 +4692,14 @@
             <w:pPr>
               <w:rPr>
                 <w:iCs/>
-                <w:color w:val="FF0000"/>
-              </w:rPr>
-            </w:pPr>
+              </w:rPr>
+            </w:pPr>
+            <w:r>
+              <w:rPr>
+                <w:iCs/>
+              </w:rPr>
+              <w:t>7</w:t>
+            </w:r>
           </w:p>
         </w:tc>
         <w:tc>
@@ -4394,9 +4710,14 @@
             <w:pPr>
               <w:rPr>
                 <w:iCs/>
-                <w:color w:val="FF0000"/>
-              </w:rPr>
-            </w:pPr>
+              </w:rPr>
+            </w:pPr>
+            <w:r>
+              <w:rPr>
+                <w:iCs/>
+              </w:rPr>
+              <w:t>Update and delete documents</w:t>
+            </w:r>
           </w:p>
         </w:tc>
         <w:tc>
@@ -4407,9 +4728,20 @@
             <w:pPr>
               <w:rPr>
                 <w:iCs/>
-                <w:color w:val="FF0000"/>
-              </w:rPr>
-            </w:pPr>
+              </w:rPr>
+            </w:pPr>
+            <w:r>
+              <w:rPr>
+                <w:iCs/>
+              </w:rPr>
+              <w:t>30</w:t>
+            </w:r>
+            <w:r>
+              <w:rPr>
+                <w:iCs/>
+              </w:rPr>
+              <w:t>/03/2023</w:t>
+            </w:r>
           </w:p>
         </w:tc>
         <w:tc>
@@ -4420,9 +4752,20 @@
             <w:pPr>
               <w:rPr>
                 <w:iCs/>
-                <w:color w:val="FF0000"/>
-              </w:rPr>
-            </w:pPr>
+              </w:rPr>
+            </w:pPr>
+            <w:r>
+              <w:rPr>
+                <w:iCs/>
+              </w:rPr>
+              <w:t>31</w:t>
+            </w:r>
+            <w:r>
+              <w:rPr>
+                <w:iCs/>
+              </w:rPr>
+              <w:t>/03/2023</w:t>
+            </w:r>
           </w:p>
         </w:tc>
         <w:tc>
@@ -4433,7 +4776,6 @@
             <w:pPr>
               <w:rPr>
                 <w:iCs/>
-                <w:color w:val="FF0000"/>
               </w:rPr>
             </w:pPr>
           </w:p>
@@ -4446,7 +4788,6 @@
             <w:pPr>
               <w:rPr>
                 <w:iCs/>
-                <w:color w:val="FF0000"/>
               </w:rPr>
             </w:pPr>
           </w:p>
@@ -4461,7 +4802,6 @@
             <w:pPr>
               <w:rPr>
                 <w:iCs/>
-                <w:color w:val="FF0000"/>
               </w:rPr>
             </w:pPr>
           </w:p>
@@ -4474,9 +4814,28 @@
             <w:pPr>
               <w:rPr>
                 <w:iCs/>
-                <w:color w:val="FF0000"/>
-              </w:rPr>
-            </w:pPr>
+              </w:rPr>
+            </w:pPr>
+            <w:r>
+              <w:rPr>
+                <w:iCs/>
+              </w:rPr>
+              <w:t xml:space="preserve">Stage 3: </w:t>
+            </w:r>
+            <w:r>
+              <w:rPr>
+                <w:iCs/>
+              </w:rPr>
+              <w:t>Queries design, indexing and partitioning/</w:t>
+            </w:r>
+            <w:proofErr w:type="spellStart"/>
+            <w:r>
+              <w:rPr>
+                <w:iCs/>
+              </w:rPr>
+              <w:t>sharding</w:t>
+            </w:r>
+            <w:proofErr w:type="spellEnd"/>
           </w:p>
         </w:tc>
         <w:tc>
@@ -4487,9 +4846,20 @@
             <w:pPr>
               <w:rPr>
                 <w:iCs/>
-                <w:color w:val="FF0000"/>
-              </w:rPr>
-            </w:pPr>
+              </w:rPr>
+            </w:pPr>
+            <w:r>
+              <w:rPr>
+                <w:iCs/>
+              </w:rPr>
+              <w:t>31</w:t>
+            </w:r>
+            <w:r>
+              <w:rPr>
+                <w:iCs/>
+              </w:rPr>
+              <w:t>/03/2023</w:t>
+            </w:r>
           </w:p>
         </w:tc>
         <w:tc>
@@ -4498,11 +4868,23 @@
           </w:tcPr>
           <w:p>
             <w:pPr>
-              <w:rPr>
-                <w:iCs/>
-                <w:color w:val="FF0000"/>
-              </w:rPr>
-            </w:pPr>
+              <w:jc w:val="center"/>
+              <w:rPr>
+                <w:iCs/>
+              </w:rPr>
+            </w:pPr>
+            <w:r>
+              <w:rPr>
+                <w:iCs/>
+              </w:rPr>
+              <w:t>19</w:t>
+            </w:r>
+            <w:r>
+              <w:rPr>
+                <w:iCs/>
+              </w:rPr>
+              <w:t>/05/2023</w:t>
+            </w:r>
           </w:p>
         </w:tc>
         <w:tc>
@@ -4513,7 +4895,6 @@
             <w:pPr>
               <w:rPr>
                 <w:iCs/>
-                <w:color w:val="FF0000"/>
               </w:rPr>
             </w:pPr>
           </w:p>
@@ -4526,7 +4907,6 @@
             <w:pPr>
               <w:rPr>
                 <w:iCs/>
-                <w:color w:val="FF0000"/>
               </w:rPr>
             </w:pPr>
           </w:p>
@@ -4541,9 +4921,14 @@
             <w:pPr>
               <w:rPr>
                 <w:iCs/>
-                <w:color w:val="FF0000"/>
-              </w:rPr>
-            </w:pPr>
+              </w:rPr>
+            </w:pPr>
+            <w:r>
+              <w:rPr>
+                <w:iCs/>
+              </w:rPr>
+              <w:t>1</w:t>
+            </w:r>
           </w:p>
         </w:tc>
         <w:tc>
@@ -4554,7 +4939,6 @@
             <w:pPr>
               <w:rPr>
                 <w:iCs/>
-                <w:color w:val="FF0000"/>
               </w:rPr>
             </w:pPr>
           </w:p>
@@ -4567,7 +4951,6 @@
             <w:pPr>
               <w:rPr>
                 <w:iCs/>
-                <w:color w:val="FF0000"/>
               </w:rPr>
             </w:pPr>
           </w:p>
@@ -4580,7 +4963,6 @@
             <w:pPr>
               <w:rPr>
                 <w:iCs/>
-                <w:color w:val="FF0000"/>
               </w:rPr>
             </w:pPr>
           </w:p>
@@ -4593,7 +4975,6 @@
             <w:pPr>
               <w:rPr>
                 <w:iCs/>
-                <w:color w:val="FF0000"/>
               </w:rPr>
             </w:pPr>
           </w:p>
@@ -4606,7 +4987,6 @@
             <w:pPr>
               <w:rPr>
                 <w:iCs/>
-                <w:color w:val="FF0000"/>
               </w:rPr>
             </w:pPr>
           </w:p>
@@ -4621,9 +5001,14 @@
             <w:pPr>
               <w:rPr>
                 <w:iCs/>
-                <w:color w:val="FF0000"/>
-              </w:rPr>
-            </w:pPr>
+              </w:rPr>
+            </w:pPr>
+            <w:r>
+              <w:rPr>
+                <w:iCs/>
+              </w:rPr>
+              <w:t>2</w:t>
+            </w:r>
           </w:p>
         </w:tc>
         <w:tc>
@@ -4634,7 +5019,6 @@
             <w:pPr>
               <w:rPr>
                 <w:iCs/>
-                <w:color w:val="FF0000"/>
               </w:rPr>
             </w:pPr>
           </w:p>
@@ -4647,7 +5031,6 @@
             <w:pPr>
               <w:rPr>
                 <w:iCs/>
-                <w:color w:val="FF0000"/>
               </w:rPr>
             </w:pPr>
           </w:p>
@@ -4660,7 +5043,6 @@
             <w:pPr>
               <w:rPr>
                 <w:iCs/>
-                <w:color w:val="FF0000"/>
               </w:rPr>
             </w:pPr>
           </w:p>
@@ -4673,7 +5055,6 @@
             <w:pPr>
               <w:rPr>
                 <w:iCs/>
-                <w:color w:val="FF0000"/>
               </w:rPr>
             </w:pPr>
           </w:p>
@@ -4686,7 +5067,742 @@
             <w:pPr>
               <w:rPr>
                 <w:iCs/>
-                <w:color w:val="FF0000"/>
+              </w:rPr>
+            </w:pPr>
+          </w:p>
+        </w:tc>
+      </w:tr>
+      <w:tr>
+        <w:tc>
+          <w:tcPr>
+            <w:tcW w:w="1129" w:type="dxa"/>
+          </w:tcPr>
+          <w:p>
+            <w:pPr>
+              <w:rPr>
+                <w:iCs/>
+              </w:rPr>
+            </w:pPr>
+            <w:r>
+              <w:rPr>
+                <w:iCs/>
+              </w:rPr>
+              <w:t>3</w:t>
+            </w:r>
+          </w:p>
+        </w:tc>
+        <w:tc>
+          <w:tcPr>
+            <w:tcW w:w="4111" w:type="dxa"/>
+          </w:tcPr>
+          <w:p>
+            <w:pPr>
+              <w:rPr>
+                <w:iCs/>
+              </w:rPr>
+            </w:pPr>
+          </w:p>
+        </w:tc>
+        <w:tc>
+          <w:tcPr>
+            <w:tcW w:w="1559" w:type="dxa"/>
+          </w:tcPr>
+          <w:p>
+            <w:pPr>
+              <w:rPr>
+                <w:iCs/>
+              </w:rPr>
+            </w:pPr>
+          </w:p>
+        </w:tc>
+        <w:tc>
+          <w:tcPr>
+            <w:tcW w:w="1560" w:type="dxa"/>
+          </w:tcPr>
+          <w:p>
+            <w:pPr>
+              <w:rPr>
+                <w:iCs/>
+              </w:rPr>
+            </w:pPr>
+          </w:p>
+        </w:tc>
+        <w:tc>
+          <w:tcPr>
+            <w:tcW w:w="2409" w:type="dxa"/>
+          </w:tcPr>
+          <w:p>
+            <w:pPr>
+              <w:rPr>
+                <w:iCs/>
+              </w:rPr>
+            </w:pPr>
+          </w:p>
+        </w:tc>
+        <w:tc>
+          <w:tcPr>
+            <w:tcW w:w="3486" w:type="dxa"/>
+          </w:tcPr>
+          <w:p>
+            <w:pPr>
+              <w:rPr>
+                <w:iCs/>
+              </w:rPr>
+            </w:pPr>
+          </w:p>
+        </w:tc>
+      </w:tr>
+      <w:tr>
+        <w:tc>
+          <w:tcPr>
+            <w:tcW w:w="1129" w:type="dxa"/>
+          </w:tcPr>
+          <w:p>
+            <w:pPr>
+              <w:rPr>
+                <w:iCs/>
+              </w:rPr>
+            </w:pPr>
+            <w:r>
+              <w:rPr>
+                <w:iCs/>
+              </w:rPr>
+              <w:t>4</w:t>
+            </w:r>
+          </w:p>
+        </w:tc>
+        <w:tc>
+          <w:tcPr>
+            <w:tcW w:w="4111" w:type="dxa"/>
+          </w:tcPr>
+          <w:p>
+            <w:pPr>
+              <w:rPr>
+                <w:iCs/>
+              </w:rPr>
+            </w:pPr>
+          </w:p>
+        </w:tc>
+        <w:tc>
+          <w:tcPr>
+            <w:tcW w:w="1559" w:type="dxa"/>
+          </w:tcPr>
+          <w:p>
+            <w:pPr>
+              <w:rPr>
+                <w:iCs/>
+              </w:rPr>
+            </w:pPr>
+          </w:p>
+        </w:tc>
+        <w:tc>
+          <w:tcPr>
+            <w:tcW w:w="1560" w:type="dxa"/>
+          </w:tcPr>
+          <w:p>
+            <w:pPr>
+              <w:rPr>
+                <w:iCs/>
+              </w:rPr>
+            </w:pPr>
+          </w:p>
+        </w:tc>
+        <w:tc>
+          <w:tcPr>
+            <w:tcW w:w="2409" w:type="dxa"/>
+          </w:tcPr>
+          <w:p>
+            <w:pPr>
+              <w:rPr>
+                <w:iCs/>
+              </w:rPr>
+            </w:pPr>
+          </w:p>
+        </w:tc>
+        <w:tc>
+          <w:tcPr>
+            <w:tcW w:w="3486" w:type="dxa"/>
+          </w:tcPr>
+          <w:p>
+            <w:pPr>
+              <w:rPr>
+                <w:iCs/>
+              </w:rPr>
+            </w:pPr>
+          </w:p>
+        </w:tc>
+      </w:tr>
+      <w:tr>
+        <w:tc>
+          <w:tcPr>
+            <w:tcW w:w="1129" w:type="dxa"/>
+          </w:tcPr>
+          <w:p>
+            <w:pPr>
+              <w:rPr>
+                <w:iCs/>
+              </w:rPr>
+            </w:pPr>
+            <w:r>
+              <w:rPr>
+                <w:iCs/>
+              </w:rPr>
+              <w:t>5</w:t>
+            </w:r>
+          </w:p>
+        </w:tc>
+        <w:tc>
+          <w:tcPr>
+            <w:tcW w:w="4111" w:type="dxa"/>
+          </w:tcPr>
+          <w:p>
+            <w:pPr>
+              <w:rPr>
+                <w:iCs/>
+              </w:rPr>
+            </w:pPr>
+          </w:p>
+        </w:tc>
+        <w:tc>
+          <w:tcPr>
+            <w:tcW w:w="1559" w:type="dxa"/>
+          </w:tcPr>
+          <w:p>
+            <w:pPr>
+              <w:rPr>
+                <w:iCs/>
+              </w:rPr>
+            </w:pPr>
+          </w:p>
+        </w:tc>
+        <w:tc>
+          <w:tcPr>
+            <w:tcW w:w="1560" w:type="dxa"/>
+          </w:tcPr>
+          <w:p>
+            <w:pPr>
+              <w:rPr>
+                <w:iCs/>
+              </w:rPr>
+            </w:pPr>
+          </w:p>
+        </w:tc>
+        <w:tc>
+          <w:tcPr>
+            <w:tcW w:w="2409" w:type="dxa"/>
+          </w:tcPr>
+          <w:p>
+            <w:pPr>
+              <w:rPr>
+                <w:iCs/>
+              </w:rPr>
+            </w:pPr>
+          </w:p>
+        </w:tc>
+        <w:tc>
+          <w:tcPr>
+            <w:tcW w:w="3486" w:type="dxa"/>
+          </w:tcPr>
+          <w:p>
+            <w:pPr>
+              <w:rPr>
+                <w:iCs/>
+              </w:rPr>
+            </w:pPr>
+          </w:p>
+        </w:tc>
+      </w:tr>
+      <w:tr>
+        <w:tc>
+          <w:tcPr>
+            <w:tcW w:w="1129" w:type="dxa"/>
+          </w:tcPr>
+          <w:p>
+            <w:pPr>
+              <w:rPr>
+                <w:iCs/>
+              </w:rPr>
+            </w:pPr>
+            <w:r>
+              <w:rPr>
+                <w:iCs/>
+              </w:rPr>
+              <w:t>6</w:t>
+            </w:r>
+          </w:p>
+        </w:tc>
+        <w:tc>
+          <w:tcPr>
+            <w:tcW w:w="4111" w:type="dxa"/>
+          </w:tcPr>
+          <w:p>
+            <w:pPr>
+              <w:rPr>
+                <w:iCs/>
+              </w:rPr>
+            </w:pPr>
+          </w:p>
+        </w:tc>
+        <w:tc>
+          <w:tcPr>
+            <w:tcW w:w="1559" w:type="dxa"/>
+          </w:tcPr>
+          <w:p>
+            <w:pPr>
+              <w:rPr>
+                <w:iCs/>
+              </w:rPr>
+            </w:pPr>
+          </w:p>
+        </w:tc>
+        <w:tc>
+          <w:tcPr>
+            <w:tcW w:w="1560" w:type="dxa"/>
+          </w:tcPr>
+          <w:p>
+            <w:pPr>
+              <w:rPr>
+                <w:iCs/>
+              </w:rPr>
+            </w:pPr>
+          </w:p>
+        </w:tc>
+        <w:tc>
+          <w:tcPr>
+            <w:tcW w:w="2409" w:type="dxa"/>
+          </w:tcPr>
+          <w:p>
+            <w:pPr>
+              <w:rPr>
+                <w:iCs/>
+              </w:rPr>
+            </w:pPr>
+          </w:p>
+        </w:tc>
+        <w:tc>
+          <w:tcPr>
+            <w:tcW w:w="3486" w:type="dxa"/>
+          </w:tcPr>
+          <w:p>
+            <w:pPr>
+              <w:rPr>
+                <w:iCs/>
+              </w:rPr>
+            </w:pPr>
+          </w:p>
+        </w:tc>
+      </w:tr>
+      <w:tr>
+        <w:tc>
+          <w:tcPr>
+            <w:tcW w:w="1129" w:type="dxa"/>
+          </w:tcPr>
+          <w:p>
+            <w:pPr>
+              <w:rPr>
+                <w:iCs/>
+              </w:rPr>
+            </w:pPr>
+          </w:p>
+        </w:tc>
+        <w:tc>
+          <w:tcPr>
+            <w:tcW w:w="4111" w:type="dxa"/>
+          </w:tcPr>
+          <w:p>
+            <w:pPr>
+              <w:tabs>
+                <w:tab w:val="left" w:pos="1139"/>
+              </w:tabs>
+              <w:rPr>
+                <w:iCs/>
+              </w:rPr>
+            </w:pPr>
+            <w:r>
+              <w:rPr>
+                <w:iCs/>
+              </w:rPr>
+              <w:t>Stage 4</w:t>
+            </w:r>
+            <w:r>
+              <w:rPr>
+                <w:iCs/>
+              </w:rPr>
+              <w:t xml:space="preserve">: </w:t>
+            </w:r>
+            <w:r>
+              <w:rPr>
+                <w:iCs/>
+              </w:rPr>
+              <w:t>REST APIs &amp; Database Documentation</w:t>
+            </w:r>
+          </w:p>
+        </w:tc>
+        <w:tc>
+          <w:tcPr>
+            <w:tcW w:w="1559" w:type="dxa"/>
+          </w:tcPr>
+          <w:p>
+            <w:pPr>
+              <w:rPr>
+                <w:iCs/>
+              </w:rPr>
+            </w:pPr>
+            <w:r>
+              <w:rPr>
+                <w:iCs/>
+              </w:rPr>
+              <w:t>19</w:t>
+            </w:r>
+            <w:r>
+              <w:rPr>
+                <w:iCs/>
+              </w:rPr>
+              <w:t>/05/2023</w:t>
+            </w:r>
+          </w:p>
+        </w:tc>
+        <w:tc>
+          <w:tcPr>
+            <w:tcW w:w="1560" w:type="dxa"/>
+          </w:tcPr>
+          <w:p>
+            <w:pPr>
+              <w:jc w:val="center"/>
+              <w:rPr>
+                <w:iCs/>
+              </w:rPr>
+            </w:pPr>
+            <w:r>
+              <w:rPr>
+                <w:iCs/>
+              </w:rPr>
+              <w:t>16</w:t>
+            </w:r>
+            <w:r>
+              <w:rPr>
+                <w:iCs/>
+              </w:rPr>
+              <w:t>/06/2023</w:t>
+            </w:r>
+          </w:p>
+        </w:tc>
+        <w:tc>
+          <w:tcPr>
+            <w:tcW w:w="2409" w:type="dxa"/>
+          </w:tcPr>
+          <w:p>
+            <w:pPr>
+              <w:rPr>
+                <w:iCs/>
+              </w:rPr>
+            </w:pPr>
+          </w:p>
+        </w:tc>
+        <w:tc>
+          <w:tcPr>
+            <w:tcW w:w="3486" w:type="dxa"/>
+          </w:tcPr>
+          <w:p>
+            <w:pPr>
+              <w:rPr>
+                <w:iCs/>
+              </w:rPr>
+            </w:pPr>
+          </w:p>
+        </w:tc>
+      </w:tr>
+      <w:tr>
+        <w:tc>
+          <w:tcPr>
+            <w:tcW w:w="1129" w:type="dxa"/>
+          </w:tcPr>
+          <w:p>
+            <w:pPr>
+              <w:rPr>
+                <w:iCs/>
+              </w:rPr>
+            </w:pPr>
+          </w:p>
+        </w:tc>
+        <w:tc>
+          <w:tcPr>
+            <w:tcW w:w="4111" w:type="dxa"/>
+          </w:tcPr>
+          <w:p>
+            <w:pPr>
+              <w:rPr>
+                <w:iCs/>
+              </w:rPr>
+            </w:pPr>
+          </w:p>
+        </w:tc>
+        <w:tc>
+          <w:tcPr>
+            <w:tcW w:w="1559" w:type="dxa"/>
+          </w:tcPr>
+          <w:p>
+            <w:pPr>
+              <w:rPr>
+                <w:iCs/>
+              </w:rPr>
+            </w:pPr>
+          </w:p>
+        </w:tc>
+        <w:tc>
+          <w:tcPr>
+            <w:tcW w:w="1560" w:type="dxa"/>
+          </w:tcPr>
+          <w:p>
+            <w:pPr>
+              <w:rPr>
+                <w:iCs/>
+              </w:rPr>
+            </w:pPr>
+          </w:p>
+        </w:tc>
+        <w:tc>
+          <w:tcPr>
+            <w:tcW w:w="2409" w:type="dxa"/>
+          </w:tcPr>
+          <w:p>
+            <w:pPr>
+              <w:rPr>
+                <w:iCs/>
+              </w:rPr>
+            </w:pPr>
+          </w:p>
+        </w:tc>
+        <w:tc>
+          <w:tcPr>
+            <w:tcW w:w="3486" w:type="dxa"/>
+          </w:tcPr>
+          <w:p>
+            <w:pPr>
+              <w:rPr>
+                <w:iCs/>
+              </w:rPr>
+            </w:pPr>
+          </w:p>
+        </w:tc>
+      </w:tr>
+      <w:tr>
+        <w:tc>
+          <w:tcPr>
+            <w:tcW w:w="1129" w:type="dxa"/>
+          </w:tcPr>
+          <w:p>
+            <w:pPr>
+              <w:rPr>
+                <w:iCs/>
+              </w:rPr>
+            </w:pPr>
+          </w:p>
+        </w:tc>
+        <w:tc>
+          <w:tcPr>
+            <w:tcW w:w="4111" w:type="dxa"/>
+          </w:tcPr>
+          <w:p>
+            <w:pPr>
+              <w:rPr>
+                <w:iCs/>
+              </w:rPr>
+            </w:pPr>
+          </w:p>
+        </w:tc>
+        <w:tc>
+          <w:tcPr>
+            <w:tcW w:w="1559" w:type="dxa"/>
+          </w:tcPr>
+          <w:p>
+            <w:pPr>
+              <w:rPr>
+                <w:iCs/>
+              </w:rPr>
+            </w:pPr>
+          </w:p>
+        </w:tc>
+        <w:tc>
+          <w:tcPr>
+            <w:tcW w:w="1560" w:type="dxa"/>
+          </w:tcPr>
+          <w:p>
+            <w:pPr>
+              <w:rPr>
+                <w:iCs/>
+              </w:rPr>
+            </w:pPr>
+          </w:p>
+        </w:tc>
+        <w:tc>
+          <w:tcPr>
+            <w:tcW w:w="2409" w:type="dxa"/>
+          </w:tcPr>
+          <w:p>
+            <w:pPr>
+              <w:rPr>
+                <w:iCs/>
+              </w:rPr>
+            </w:pPr>
+          </w:p>
+        </w:tc>
+        <w:tc>
+          <w:tcPr>
+            <w:tcW w:w="3486" w:type="dxa"/>
+          </w:tcPr>
+          <w:p>
+            <w:pPr>
+              <w:rPr>
+                <w:iCs/>
+              </w:rPr>
+            </w:pPr>
+          </w:p>
+        </w:tc>
+      </w:tr>
+      <w:tr>
+        <w:tc>
+          <w:tcPr>
+            <w:tcW w:w="1129" w:type="dxa"/>
+          </w:tcPr>
+          <w:p>
+            <w:pPr>
+              <w:rPr>
+                <w:iCs/>
+              </w:rPr>
+            </w:pPr>
+          </w:p>
+        </w:tc>
+        <w:tc>
+          <w:tcPr>
+            <w:tcW w:w="4111" w:type="dxa"/>
+          </w:tcPr>
+          <w:p>
+            <w:pPr>
+              <w:rPr>
+                <w:iCs/>
+              </w:rPr>
+            </w:pPr>
+          </w:p>
+        </w:tc>
+        <w:tc>
+          <w:tcPr>
+            <w:tcW w:w="1559" w:type="dxa"/>
+          </w:tcPr>
+          <w:p>
+            <w:pPr>
+              <w:rPr>
+                <w:iCs/>
+              </w:rPr>
+            </w:pPr>
+          </w:p>
+        </w:tc>
+        <w:tc>
+          <w:tcPr>
+            <w:tcW w:w="1560" w:type="dxa"/>
+          </w:tcPr>
+          <w:p>
+            <w:pPr>
+              <w:rPr>
+                <w:iCs/>
+              </w:rPr>
+            </w:pPr>
+          </w:p>
+        </w:tc>
+        <w:tc>
+          <w:tcPr>
+            <w:tcW w:w="2409" w:type="dxa"/>
+          </w:tcPr>
+          <w:p>
+            <w:pPr>
+              <w:rPr>
+                <w:iCs/>
+              </w:rPr>
+            </w:pPr>
+          </w:p>
+        </w:tc>
+        <w:tc>
+          <w:tcPr>
+            <w:tcW w:w="3486" w:type="dxa"/>
+          </w:tcPr>
+          <w:p>
+            <w:pPr>
+              <w:rPr>
+                <w:iCs/>
+              </w:rPr>
+            </w:pPr>
+          </w:p>
+        </w:tc>
+      </w:tr>
+      <w:tr>
+        <w:tc>
+          <w:tcPr>
+            <w:tcW w:w="1129" w:type="dxa"/>
+          </w:tcPr>
+          <w:p>
+            <w:pPr>
+              <w:rPr>
+                <w:iCs/>
+              </w:rPr>
+            </w:pPr>
+          </w:p>
+        </w:tc>
+        <w:tc>
+          <w:tcPr>
+            <w:tcW w:w="4111" w:type="dxa"/>
+          </w:tcPr>
+          <w:p>
+            <w:pPr>
+              <w:rPr>
+                <w:iCs/>
+              </w:rPr>
+            </w:pPr>
+          </w:p>
+        </w:tc>
+        <w:tc>
+          <w:tcPr>
+            <w:tcW w:w="1559" w:type="dxa"/>
+          </w:tcPr>
+          <w:p>
+            <w:pPr>
+              <w:rPr>
+                <w:iCs/>
+              </w:rPr>
+            </w:pPr>
+          </w:p>
+        </w:tc>
+        <w:tc>
+          <w:tcPr>
+            <w:tcW w:w="1560" w:type="dxa"/>
+          </w:tcPr>
+          <w:p>
+            <w:pPr>
+              <w:rPr>
+                <w:iCs/>
+              </w:rPr>
+            </w:pPr>
+          </w:p>
+        </w:tc>
+        <w:tc>
+          <w:tcPr>
+            <w:tcW w:w="2409" w:type="dxa"/>
+          </w:tcPr>
+          <w:p>
+            <w:pPr>
+              <w:rPr>
+                <w:iCs/>
+              </w:rPr>
+            </w:pPr>
+          </w:p>
+        </w:tc>
+        <w:tc>
+          <w:tcPr>
+            <w:tcW w:w="3486" w:type="dxa"/>
+          </w:tcPr>
+          <w:p>
+            <w:pPr>
+              <w:rPr>
+                <w:iCs/>
               </w:rPr>
             </w:pPr>
           </w:p>
@@ -5064,28 +6180,20 @@
                 <w:szCs w:val="22"/>
               </w:rPr>
             </w:pPr>
-          </w:p>
-        </w:tc>
-        <w:tc>
-          <w:tcPr>
-            <w:tcW w:w="2693" w:type="dxa"/>
-          </w:tcPr>
-          <w:p>
-            <w:pPr>
-              <w:pStyle w:val="NormalWeb"/>
-              <w:spacing w:before="0" w:beforeAutospacing="0" w:after="0" w:afterAutospacing="0"/>
+            <w:r>
               <w:rPr>
                 <w:rFonts w:asciiTheme="minorHAnsi" w:hAnsiTheme="minorHAnsi" w:cstheme="minorHAnsi"/>
                 <w:color w:val="FF0000"/>
                 <w:sz w:val="22"/>
                 <w:szCs w:val="22"/>
               </w:rPr>
-            </w:pPr>
-          </w:p>
-        </w:tc>
-        <w:tc>
-          <w:tcPr>
-            <w:tcW w:w="2551" w:type="dxa"/>
+              <w:t>13/03/2023</w:t>
+            </w:r>
+          </w:p>
+        </w:tc>
+        <w:tc>
+          <w:tcPr>
+            <w:tcW w:w="2693" w:type="dxa"/>
           </w:tcPr>
           <w:p>
             <w:pPr>
@@ -5102,7 +6210,7 @@
         </w:tc>
         <w:tc>
           <w:tcPr>
-            <w:tcW w:w="2977" w:type="dxa"/>
+            <w:tcW w:w="2551" w:type="dxa"/>
           </w:tcPr>
           <w:p>
             <w:pPr>
@@ -5115,30 +6223,20 @@
                 <w:szCs w:val="22"/>
               </w:rPr>
             </w:pPr>
-          </w:p>
-        </w:tc>
-      </w:tr>
-      <w:tr>
-        <w:tc>
-          <w:tcPr>
-            <w:tcW w:w="1985" w:type="dxa"/>
-          </w:tcPr>
-          <w:p>
-            <w:pPr>
-              <w:pStyle w:val="NormalWeb"/>
-              <w:spacing w:before="0" w:beforeAutospacing="0" w:after="0" w:afterAutospacing="0"/>
+            <w:r>
               <w:rPr>
                 <w:rFonts w:asciiTheme="minorHAnsi" w:hAnsiTheme="minorHAnsi" w:cstheme="minorHAnsi"/>
                 <w:color w:val="FF0000"/>
                 <w:sz w:val="22"/>
                 <w:szCs w:val="22"/>
               </w:rPr>
-            </w:pPr>
-          </w:p>
-        </w:tc>
-        <w:tc>
-          <w:tcPr>
-            <w:tcW w:w="2693" w:type="dxa"/>
+              <w:t>Joe Black</w:t>
+            </w:r>
+          </w:p>
+        </w:tc>
+        <w:tc>
+          <w:tcPr>
+            <w:tcW w:w="2977" w:type="dxa"/>
           </w:tcPr>
           <w:p>
             <w:pPr>
@@ -5151,28 +6249,22 @@
                 <w:szCs w:val="22"/>
               </w:rPr>
             </w:pPr>
-          </w:p>
-        </w:tc>
-        <w:tc>
-          <w:tcPr>
-            <w:tcW w:w="2551" w:type="dxa"/>
-          </w:tcPr>
-          <w:p>
-            <w:pPr>
-              <w:pStyle w:val="NormalWeb"/>
-              <w:spacing w:before="0" w:beforeAutospacing="0" w:after="0" w:afterAutospacing="0"/>
+            <w:r>
               <w:rPr>
                 <w:rFonts w:asciiTheme="minorHAnsi" w:hAnsiTheme="minorHAnsi" w:cstheme="minorHAnsi"/>
                 <w:color w:val="FF0000"/>
                 <w:sz w:val="22"/>
                 <w:szCs w:val="22"/>
               </w:rPr>
-            </w:pPr>
-          </w:p>
-        </w:tc>
-        <w:tc>
-          <w:tcPr>
-            <w:tcW w:w="2977" w:type="dxa"/>
+              <w:t>Andre Alexandrov</w:t>
+            </w:r>
+          </w:p>
+        </w:tc>
+      </w:tr>
+      <w:tr>
+        <w:tc>
+          <w:tcPr>
+            <w:tcW w:w="1985" w:type="dxa"/>
           </w:tcPr>
           <w:p>
             <w:pPr>
@@ -5185,25 +6277,15 @@
                 <w:szCs w:val="22"/>
               </w:rPr>
             </w:pPr>
-          </w:p>
-        </w:tc>
-      </w:tr>
-      <w:tr>
-        <w:tc>
-          <w:tcPr>
-            <w:tcW w:w="1985" w:type="dxa"/>
-          </w:tcPr>
-          <w:p>
-            <w:pPr>
-              <w:pStyle w:val="NormalWeb"/>
-              <w:spacing w:before="0" w:beforeAutospacing="0" w:after="0" w:afterAutospacing="0"/>
+            <w:r>
               <w:rPr>
                 <w:rFonts w:asciiTheme="minorHAnsi" w:hAnsiTheme="minorHAnsi" w:cstheme="minorHAnsi"/>
                 <w:color w:val="FF0000"/>
                 <w:sz w:val="22"/>
                 <w:szCs w:val="22"/>
               </w:rPr>
-            </w:pPr>
+              <w:t>27/03/2023</w:t>
+            </w:r>
           </w:p>
         </w:tc>
         <w:tc>
@@ -5238,30 +6320,20 @@
                 <w:szCs w:val="22"/>
               </w:rPr>
             </w:pPr>
-          </w:p>
-        </w:tc>
-        <w:tc>
-          <w:tcPr>
-            <w:tcW w:w="2977" w:type="dxa"/>
-          </w:tcPr>
-          <w:p>
-            <w:pPr>
-              <w:pStyle w:val="NormalWeb"/>
-              <w:spacing w:before="0" w:beforeAutospacing="0" w:after="0" w:afterAutospacing="0"/>
+            <w:r>
               <w:rPr>
                 <w:rFonts w:asciiTheme="minorHAnsi" w:hAnsiTheme="minorHAnsi" w:cstheme="minorHAnsi"/>
                 <w:color w:val="FF0000"/>
                 <w:sz w:val="22"/>
                 <w:szCs w:val="22"/>
               </w:rPr>
-            </w:pPr>
-          </w:p>
-        </w:tc>
-      </w:tr>
-      <w:tr>
-        <w:tc>
-          <w:tcPr>
-            <w:tcW w:w="1985" w:type="dxa"/>
+              <w:t>Joe Black</w:t>
+            </w:r>
+          </w:p>
+        </w:tc>
+        <w:tc>
+          <w:tcPr>
+            <w:tcW w:w="2977" w:type="dxa"/>
           </w:tcPr>
           <w:p>
             <w:pPr>
@@ -5274,28 +6346,22 @@
                 <w:szCs w:val="22"/>
               </w:rPr>
             </w:pPr>
-          </w:p>
-        </w:tc>
-        <w:tc>
-          <w:tcPr>
-            <w:tcW w:w="2693" w:type="dxa"/>
-          </w:tcPr>
-          <w:p>
-            <w:pPr>
-              <w:pStyle w:val="NormalWeb"/>
-              <w:spacing w:before="0" w:beforeAutospacing="0" w:after="0" w:afterAutospacing="0"/>
+            <w:r>
               <w:rPr>
                 <w:rFonts w:asciiTheme="minorHAnsi" w:hAnsiTheme="minorHAnsi" w:cstheme="minorHAnsi"/>
                 <w:color w:val="FF0000"/>
                 <w:sz w:val="22"/>
                 <w:szCs w:val="22"/>
               </w:rPr>
-            </w:pPr>
-          </w:p>
-        </w:tc>
-        <w:tc>
-          <w:tcPr>
-            <w:tcW w:w="2551" w:type="dxa"/>
+              <w:t>Andre Alexandrov</w:t>
+            </w:r>
+          </w:p>
+        </w:tc>
+      </w:tr>
+      <w:tr>
+        <w:tc>
+          <w:tcPr>
+            <w:tcW w:w="1985" w:type="dxa"/>
           </w:tcPr>
           <w:p>
             <w:pPr>
@@ -5308,23 +6374,190 @@
                 <w:szCs w:val="22"/>
               </w:rPr>
             </w:pPr>
-          </w:p>
-        </w:tc>
-        <w:tc>
-          <w:tcPr>
-            <w:tcW w:w="2977" w:type="dxa"/>
-          </w:tcPr>
-          <w:p>
-            <w:pPr>
-              <w:pStyle w:val="NormalWeb"/>
-              <w:spacing w:before="0" w:beforeAutospacing="0" w:after="0" w:afterAutospacing="0"/>
+            <w:r>
               <w:rPr>
                 <w:rFonts w:asciiTheme="minorHAnsi" w:hAnsiTheme="minorHAnsi" w:cstheme="minorHAnsi"/>
                 <w:color w:val="FF0000"/>
                 <w:sz w:val="22"/>
                 <w:szCs w:val="22"/>
               </w:rPr>
-            </w:pPr>
+              <w:t>15/05/2023</w:t>
+            </w:r>
+          </w:p>
+        </w:tc>
+        <w:tc>
+          <w:tcPr>
+            <w:tcW w:w="2693" w:type="dxa"/>
+          </w:tcPr>
+          <w:p>
+            <w:pPr>
+              <w:pStyle w:val="NormalWeb"/>
+              <w:spacing w:before="0" w:beforeAutospacing="0" w:after="0" w:afterAutospacing="0"/>
+              <w:rPr>
+                <w:rFonts w:asciiTheme="minorHAnsi" w:hAnsiTheme="minorHAnsi" w:cstheme="minorHAnsi"/>
+                <w:color w:val="FF0000"/>
+                <w:sz w:val="22"/>
+                <w:szCs w:val="22"/>
+              </w:rPr>
+            </w:pPr>
+            <w:r>
+              <w:rPr>
+                <w:rFonts w:asciiTheme="minorHAnsi" w:hAnsiTheme="minorHAnsi" w:cstheme="minorHAnsi"/>
+                <w:color w:val="FF0000"/>
+                <w:sz w:val="22"/>
+                <w:szCs w:val="22"/>
+              </w:rPr>
+              <w:t xml:space="preserve"> </w:t>
+            </w:r>
+          </w:p>
+        </w:tc>
+        <w:tc>
+          <w:tcPr>
+            <w:tcW w:w="2551" w:type="dxa"/>
+          </w:tcPr>
+          <w:p>
+            <w:pPr>
+              <w:pStyle w:val="NormalWeb"/>
+              <w:spacing w:before="0" w:beforeAutospacing="0" w:after="0" w:afterAutospacing="0"/>
+              <w:rPr>
+                <w:rFonts w:asciiTheme="minorHAnsi" w:hAnsiTheme="minorHAnsi" w:cstheme="minorHAnsi"/>
+                <w:color w:val="FF0000"/>
+                <w:sz w:val="22"/>
+                <w:szCs w:val="22"/>
+              </w:rPr>
+            </w:pPr>
+            <w:r>
+              <w:rPr>
+                <w:rFonts w:asciiTheme="minorHAnsi" w:hAnsiTheme="minorHAnsi" w:cstheme="minorHAnsi"/>
+                <w:color w:val="FF0000"/>
+                <w:sz w:val="22"/>
+                <w:szCs w:val="22"/>
+              </w:rPr>
+              <w:t>Joe Black</w:t>
+            </w:r>
+          </w:p>
+        </w:tc>
+        <w:tc>
+          <w:tcPr>
+            <w:tcW w:w="2977" w:type="dxa"/>
+          </w:tcPr>
+          <w:p>
+            <w:pPr>
+              <w:pStyle w:val="NormalWeb"/>
+              <w:spacing w:before="0" w:beforeAutospacing="0" w:after="0" w:afterAutospacing="0"/>
+              <w:rPr>
+                <w:rFonts w:asciiTheme="minorHAnsi" w:hAnsiTheme="minorHAnsi" w:cstheme="minorHAnsi"/>
+                <w:color w:val="FF0000"/>
+                <w:sz w:val="22"/>
+                <w:szCs w:val="22"/>
+              </w:rPr>
+            </w:pPr>
+            <w:r>
+              <w:rPr>
+                <w:rFonts w:asciiTheme="minorHAnsi" w:hAnsiTheme="minorHAnsi" w:cstheme="minorHAnsi"/>
+                <w:color w:val="FF0000"/>
+                <w:sz w:val="22"/>
+                <w:szCs w:val="22"/>
+              </w:rPr>
+              <w:t>Andre Alexandrov</w:t>
+            </w:r>
+          </w:p>
+        </w:tc>
+      </w:tr>
+      <w:tr>
+        <w:tc>
+          <w:tcPr>
+            <w:tcW w:w="1985" w:type="dxa"/>
+          </w:tcPr>
+          <w:p>
+            <w:pPr>
+              <w:pStyle w:val="NormalWeb"/>
+              <w:spacing w:before="0" w:beforeAutospacing="0" w:after="0" w:afterAutospacing="0"/>
+              <w:rPr>
+                <w:rFonts w:asciiTheme="minorHAnsi" w:hAnsiTheme="minorHAnsi" w:cstheme="minorHAnsi"/>
+                <w:color w:val="FF0000"/>
+                <w:sz w:val="22"/>
+                <w:szCs w:val="22"/>
+              </w:rPr>
+            </w:pPr>
+            <w:r>
+              <w:rPr>
+                <w:rFonts w:asciiTheme="minorHAnsi" w:hAnsiTheme="minorHAnsi" w:cstheme="minorHAnsi"/>
+                <w:color w:val="FF0000"/>
+                <w:sz w:val="22"/>
+                <w:szCs w:val="22"/>
+              </w:rPr>
+              <w:t>12/06/2023</w:t>
+            </w:r>
+          </w:p>
+        </w:tc>
+        <w:tc>
+          <w:tcPr>
+            <w:tcW w:w="2693" w:type="dxa"/>
+          </w:tcPr>
+          <w:p>
+            <w:pPr>
+              <w:pStyle w:val="NormalWeb"/>
+              <w:spacing w:before="0" w:beforeAutospacing="0" w:after="0" w:afterAutospacing="0"/>
+              <w:rPr>
+                <w:rFonts w:asciiTheme="minorHAnsi" w:hAnsiTheme="minorHAnsi" w:cstheme="minorHAnsi"/>
+                <w:color w:val="FF0000"/>
+                <w:sz w:val="22"/>
+                <w:szCs w:val="22"/>
+              </w:rPr>
+            </w:pPr>
+          </w:p>
+        </w:tc>
+        <w:tc>
+          <w:tcPr>
+            <w:tcW w:w="2551" w:type="dxa"/>
+          </w:tcPr>
+          <w:p>
+            <w:pPr>
+              <w:pStyle w:val="NormalWeb"/>
+              <w:spacing w:before="0" w:beforeAutospacing="0" w:after="0" w:afterAutospacing="0"/>
+              <w:rPr>
+                <w:rFonts w:asciiTheme="minorHAnsi" w:hAnsiTheme="minorHAnsi" w:cstheme="minorHAnsi"/>
+                <w:color w:val="FF0000"/>
+                <w:sz w:val="22"/>
+                <w:szCs w:val="22"/>
+              </w:rPr>
+            </w:pPr>
+            <w:r>
+              <w:rPr>
+                <w:rFonts w:asciiTheme="minorHAnsi" w:hAnsiTheme="minorHAnsi" w:cstheme="minorHAnsi"/>
+                <w:color w:val="FF0000"/>
+                <w:sz w:val="22"/>
+                <w:szCs w:val="22"/>
+              </w:rPr>
+              <w:t>Joe Black</w:t>
+            </w:r>
+          </w:p>
+        </w:tc>
+        <w:tc>
+          <w:tcPr>
+            <w:tcW w:w="2977" w:type="dxa"/>
+          </w:tcPr>
+          <w:p>
+            <w:pPr>
+              <w:pStyle w:val="NormalWeb"/>
+              <w:spacing w:before="0" w:beforeAutospacing="0" w:after="0" w:afterAutospacing="0"/>
+              <w:rPr>
+                <w:rFonts w:asciiTheme="minorHAnsi" w:hAnsiTheme="minorHAnsi" w:cstheme="minorHAnsi"/>
+                <w:color w:val="FF0000"/>
+                <w:sz w:val="22"/>
+                <w:szCs w:val="22"/>
+              </w:rPr>
+            </w:pPr>
+            <w:r>
+              <w:rPr>
+                <w:rFonts w:asciiTheme="minorHAnsi" w:hAnsiTheme="minorHAnsi" w:cstheme="minorHAnsi"/>
+                <w:color w:val="FF0000"/>
+                <w:sz w:val="22"/>
+                <w:szCs w:val="22"/>
+              </w:rPr>
+              <w:t>Andre Alexandrov</w:t>
+            </w:r>
           </w:p>
         </w:tc>
       </w:tr>
@@ -5358,6 +6591,7 @@
         <w:pStyle w:val="Heading1"/>
       </w:pPr>
       <w:r>
+        <w:lastRenderedPageBreak/>
         <w:t>Changes suggested from clients</w:t>
       </w:r>
       <w:r>
@@ -8988,6 +10222,7 @@
     <w:name w:val="Heading 2 Char"/>
     <w:basedOn w:val="DefaultParagraphFont"/>
     <w:link w:val="Heading2"/>
+    <w:uiPriority w:val="9"/>
     <w:rsid w:val="00775687"/>
     <w:rPr>
       <w:rFonts w:ascii="Arial" w:eastAsia="Times New Roman" w:hAnsi="Arial" w:cs="Times New Roman"/>

</xml_diff>